<commit_message>
19-03-2023 Problem of the day
</commit_message>
<xml_diff>
--- a/Trie/Tries.docx
+++ b/Trie/Tries.docx
@@ -76,8 +76,6 @@
               </w:rPr>
               <w:t>Tries</w:t>
             </w:r>
-            <w:bookmarkStart w:id="0" w:name="_GoBack"/>
-            <w:bookmarkEnd w:id="0"/>
           </w:p>
         </w:tc>
       </w:tr>
@@ -243,6 +241,70 @@
                 <w:vertAlign w:val="baseline"/>
               </w:rPr>
             </w:pPr>
+            <w:r>
+              <w:rPr>
+                <w:vertAlign w:val="baseline"/>
+              </w:rPr>
+              <w:t>Design add and search words data structure</w:t>
+            </w:r>
+          </w:p>
+        </w:tc>
+        <w:tc>
+          <w:tcPr>
+            <w:tcW w:w="2147" w:type="dxa"/>
+            <w:vAlign w:val="center"/>
+          </w:tcPr>
+          <w:p>
+            <w:pPr>
+              <w:widowControl w:val="0"/>
+              <w:jc w:val="center"/>
+              <w:rPr>
+                <w:vertAlign w:val="baseline"/>
+              </w:rPr>
+            </w:pPr>
+            <w:r>
+              <w:rPr>
+                <w:vertAlign w:val="baseline"/>
+              </w:rPr>
+              <w:t>2</w:t>
+            </w:r>
+          </w:p>
+        </w:tc>
+      </w:tr>
+      <w:tr>
+        <w:tblPrEx>
+          <w:tblBorders>
+            <w:top w:val="single" w:color="auto" w:sz="4" w:space="0"/>
+            <w:left w:val="single" w:color="auto" w:sz="4" w:space="0"/>
+            <w:bottom w:val="single" w:color="auto" w:sz="4" w:space="0"/>
+            <w:right w:val="single" w:color="auto" w:sz="4" w:space="0"/>
+            <w:insideH w:val="single" w:color="auto" w:sz="4" w:space="0"/>
+            <w:insideV w:val="single" w:color="auto" w:sz="4" w:space="0"/>
+          </w:tblBorders>
+          <w:tblLayout w:type="fixed"/>
+          <w:tblCellMar>
+            <w:top w:w="0" w:type="dxa"/>
+            <w:left w:w="108" w:type="dxa"/>
+            <w:bottom w:w="0" w:type="dxa"/>
+            <w:right w:w="108" w:type="dxa"/>
+          </w:tblCellMar>
+        </w:tblPrEx>
+        <w:trPr>
+          <w:trHeight w:val="619" w:hRule="atLeast"/>
+        </w:trPr>
+        <w:tc>
+          <w:tcPr>
+            <w:tcW w:w="8493" w:type="dxa"/>
+            <w:vAlign w:val="center"/>
+          </w:tcPr>
+          <w:p>
+            <w:pPr>
+              <w:widowControl w:val="0"/>
+              <w:jc w:val="both"/>
+              <w:rPr>
+                <w:vertAlign w:val="baseline"/>
+              </w:rPr>
+            </w:pPr>
           </w:p>
         </w:tc>
         <w:tc>
@@ -384,7 +446,7 @@
           </w:tblCellMar>
         </w:tblPrEx>
         <w:trPr>
-          <w:trHeight w:val="619" w:hRule="atLeast"/>
+          <w:trHeight w:val="653" w:hRule="atLeast"/>
         </w:trPr>
         <w:tc>
           <w:tcPr>
@@ -417,58 +479,6 @@
           </w:p>
         </w:tc>
       </w:tr>
-      <w:tr>
-        <w:tblPrEx>
-          <w:tblBorders>
-            <w:top w:val="single" w:color="auto" w:sz="4" w:space="0"/>
-            <w:left w:val="single" w:color="auto" w:sz="4" w:space="0"/>
-            <w:bottom w:val="single" w:color="auto" w:sz="4" w:space="0"/>
-            <w:right w:val="single" w:color="auto" w:sz="4" w:space="0"/>
-            <w:insideH w:val="single" w:color="auto" w:sz="4" w:space="0"/>
-            <w:insideV w:val="single" w:color="auto" w:sz="4" w:space="0"/>
-          </w:tblBorders>
-          <w:tblLayout w:type="fixed"/>
-          <w:tblCellMar>
-            <w:top w:w="0" w:type="dxa"/>
-            <w:left w:w="108" w:type="dxa"/>
-            <w:bottom w:w="0" w:type="dxa"/>
-            <w:right w:w="108" w:type="dxa"/>
-          </w:tblCellMar>
-        </w:tblPrEx>
-        <w:trPr>
-          <w:trHeight w:val="653" w:hRule="atLeast"/>
-        </w:trPr>
-        <w:tc>
-          <w:tcPr>
-            <w:tcW w:w="8493" w:type="dxa"/>
-            <w:vAlign w:val="center"/>
-          </w:tcPr>
-          <w:p>
-            <w:pPr>
-              <w:widowControl w:val="0"/>
-              <w:jc w:val="both"/>
-              <w:rPr>
-                <w:vertAlign w:val="baseline"/>
-              </w:rPr>
-            </w:pPr>
-          </w:p>
-        </w:tc>
-        <w:tc>
-          <w:tcPr>
-            <w:tcW w:w="2147" w:type="dxa"/>
-            <w:vAlign w:val="center"/>
-          </w:tcPr>
-          <w:p>
-            <w:pPr>
-              <w:widowControl w:val="0"/>
-              <w:jc w:val="center"/>
-              <w:rPr>
-                <w:vertAlign w:val="baseline"/>
-              </w:rPr>
-            </w:pPr>
-          </w:p>
-        </w:tc>
-      </w:tr>
     </w:tbl>
     <w:p>
       <w:pPr>
@@ -502,16 +512,7 @@
           <w:sz w:val="22"/>
           <w:szCs w:val="22"/>
         </w:rPr>
-        <w:t>Implement Trie (Prefix Tree)</w:t>
-      </w:r>
-      <w:r>
-        <w:rPr>
-          <w:b/>
-          <w:bCs/>
-          <w:sz w:val="22"/>
-          <w:szCs w:val="22"/>
-        </w:rPr>
-        <w:t xml:space="preserve"> - Recursive methods</w:t>
+        <w:t>Implement Trie (Prefix Tree) - Recursive methods</w:t>
       </w:r>
     </w:p>
     <w:p>
@@ -701,25 +702,7 @@
           <w:sz w:val="20"/>
           <w:szCs w:val="20"/>
         </w:rPr>
-        <w:t>SC</w:t>
-      </w:r>
-      <w:r>
-        <w:rPr>
-          <w:b w:val="0"/>
-          <w:bCs w:val="0"/>
-          <w:sz w:val="20"/>
-          <w:szCs w:val="20"/>
-        </w:rPr>
-        <w:t>:</w:t>
-      </w:r>
-      <w:r>
-        <w:rPr>
-          <w:b w:val="0"/>
-          <w:bCs w:val="0"/>
-          <w:sz w:val="20"/>
-          <w:szCs w:val="20"/>
-        </w:rPr>
-        <w:t xml:space="preserve"> O(S)</w:t>
+        <w:t>SC: O(S)</w:t>
       </w:r>
     </w:p>
     <w:p>
@@ -815,6 +798,159 @@
           <w:szCs w:val="22"/>
         </w:rPr>
       </w:pPr>
+      <w:r>
+        <w:rPr>
+          <w:b/>
+          <w:bCs/>
+          <w:sz w:val="22"/>
+          <w:szCs w:val="22"/>
+        </w:rPr>
+        <w:t>Design add and search words data structur</w:t>
+      </w:r>
+      <w:r>
+        <w:rPr>
+          <w:b/>
+          <w:bCs/>
+          <w:sz w:val="22"/>
+          <w:szCs w:val="22"/>
+        </w:rPr>
+        <w:t>e:</w:t>
+      </w:r>
+    </w:p>
+    <w:p>
+      <w:pPr>
+        <w:rPr>
+          <w:b/>
+          <w:bCs/>
+          <w:sz w:val="22"/>
+          <w:szCs w:val="22"/>
+        </w:rPr>
+      </w:pPr>
+    </w:p>
+    <w:p>
+      <w:pPr>
+        <w:rPr>
+          <w:b w:val="0"/>
+          <w:bCs w:val="0"/>
+          <w:sz w:val="20"/>
+          <w:szCs w:val="20"/>
+        </w:rPr>
+      </w:pPr>
+      <w:r>
+        <w:rPr>
+          <w:b w:val="0"/>
+          <w:bCs w:val="0"/>
+          <w:sz w:val="20"/>
+          <w:szCs w:val="20"/>
+        </w:rPr>
+        <w:t>TC: Insert: O(N)</w:t>
+      </w:r>
+    </w:p>
+    <w:p>
+      <w:pPr>
+        <w:ind w:firstLine="400" w:firstLineChars="200"/>
+        <w:rPr>
+          <w:b w:val="0"/>
+          <w:bCs w:val="0"/>
+          <w:sz w:val="20"/>
+          <w:szCs w:val="20"/>
+        </w:rPr>
+      </w:pPr>
+      <w:r>
+        <w:rPr>
+          <w:b w:val="0"/>
+          <w:bCs w:val="0"/>
+          <w:sz w:val="20"/>
+          <w:szCs w:val="20"/>
+        </w:rPr>
+        <w:t>Search: O(N * M) n = word len, m = no. Of calls</w:t>
+      </w:r>
+    </w:p>
+    <w:p>
+      <w:pPr>
+        <w:rPr>
+          <w:b w:val="0"/>
+          <w:bCs w:val="0"/>
+          <w:sz w:val="20"/>
+          <w:szCs w:val="20"/>
+        </w:rPr>
+      </w:pPr>
+      <w:r>
+        <w:rPr>
+          <w:b w:val="0"/>
+          <w:bCs w:val="0"/>
+          <w:sz w:val="20"/>
+          <w:szCs w:val="20"/>
+        </w:rPr>
+        <w:t>SC: O(S) // No.of chars in the string</w:t>
+      </w:r>
+    </w:p>
+    <w:p>
+      <w:pPr>
+        <w:rPr>
+          <w:b w:val="0"/>
+          <w:bCs w:val="0"/>
+          <w:sz w:val="20"/>
+          <w:szCs w:val="20"/>
+        </w:rPr>
+      </w:pPr>
+      <w:bookmarkStart w:id="0" w:name="_GoBack"/>
+      <w:bookmarkEnd w:id="0"/>
+    </w:p>
+    <w:p>
+      <w:pPr>
+        <w:rPr>
+          <w:b w:val="0"/>
+          <w:bCs w:val="0"/>
+          <w:sz w:val="20"/>
+          <w:szCs w:val="20"/>
+        </w:rPr>
+      </w:pPr>
+      <w:r>
+        <w:rPr>
+          <w:b w:val="0"/>
+          <w:bCs w:val="0"/>
+          <w:sz w:val="20"/>
+          <w:szCs w:val="20"/>
+        </w:rPr>
+        <w:drawing>
+          <wp:inline distT="0" distB="0" distL="114300" distR="114300">
+            <wp:extent cx="6645910" cy="4086225"/>
+            <wp:effectExtent l="0" t="0" r="6350" b="11430"/>
+            <wp:docPr id="1" name="Picture 1" descr="Design add and search words Data structure"/>
+            <wp:cNvGraphicFramePr>
+              <a:graphicFrameLocks xmlns:a="http://schemas.openxmlformats.org/drawingml/2006/main" noChangeAspect="1"/>
+            </wp:cNvGraphicFramePr>
+            <a:graphic xmlns:a="http://schemas.openxmlformats.org/drawingml/2006/main">
+              <a:graphicData uri="http://schemas.openxmlformats.org/drawingml/2006/picture">
+                <pic:pic xmlns:pic="http://schemas.openxmlformats.org/drawingml/2006/picture">
+                  <pic:nvPicPr>
+                    <pic:cNvPr id="1" name="Picture 1" descr="Design add and search words Data structure"/>
+                    <pic:cNvPicPr>
+                      <a:picLocks noChangeAspect="1"/>
+                    </pic:cNvPicPr>
+                  </pic:nvPicPr>
+                  <pic:blipFill>
+                    <a:blip r:embed="rId7"/>
+                    <a:stretch>
+                      <a:fillRect/>
+                    </a:stretch>
+                  </pic:blipFill>
+                  <pic:spPr>
+                    <a:xfrm>
+                      <a:off x="0" y="0"/>
+                      <a:ext cx="6645910" cy="4086225"/>
+                    </a:xfrm>
+                    <a:prstGeom prst="rect">
+                      <a:avLst/>
+                    </a:prstGeom>
+                  </pic:spPr>
+                </pic:pic>
+              </a:graphicData>
+            </a:graphic>
+          </wp:inline>
+        </w:drawing>
+      </w:r>
     </w:p>
     <w:sectPr>
       <w:headerReference r:id="rId3" w:type="default"/>

</xml_diff>